<commit_message>
Update the results text
</commit_message>
<xml_diff>
--- a/figures/Results.docx
+++ b/figures/Results.docx
@@ -8,75 +8,198 @@
       </w:r>
     </w:p>
     <w:p>
-      <w:r>
-        <w:t>The data was taken from mice that ran on a linear track and L-shaped track</w:t>
-      </w:r>
-      <w:r>
-        <w:t xml:space="preserve"> (</w:t>
+      <w:pPr>
+        <w:rPr>
+          <w:del w:id="0" w:author="WICC" w:date="2017-07-26T14:32:00Z"/>
+        </w:rPr>
+      </w:pPr>
+      <w:bookmarkStart w:id="1" w:name="_GoBack"/>
+      <w:r>
+        <w:t xml:space="preserve">As a first step, I wanted to closely examine the patterns of neuronal activity that emerge when the mice get reward, during a simple task that combines (?) the use in place cells., as a marker for spatial memory. </w:t>
+      </w:r>
+      <w:r>
+        <w:t xml:space="preserve">For this I used previously published data </w:t>
+      </w:r>
+      <w:r>
+        <w:fldChar w:fldCharType="begin" w:fldLock="1"/>
+      </w:r>
+      <w:r>
+        <w:instrText>ADDIN CSL_CITATION { "citationItems" : [ { "id" : "ITEM-1", "itemData" : { "DOI" : "10.7554/eLife.12247", "ISSN" : "2050-084X", "abstract" : "The capacity to remember temporal relationships between different events is essential to episodic memory, but little is currently known about its underlying mechanisms. We performed time-lapse imaging of thousands of neurons over weeks in the hippocampal CA1 of mice as they repeatedly visited two distinct environments. Longitudinal analysis exposed ongoing environment-independent evolution of episodic representations, despite stable place field locations and constant remapping between the two environments. These dynamics time-stamped experienced events via neuronal ensembles that had cellular composition and activity patterns unique to specific points in time. Temporally close episodes shared a common timestamp regardless of the spatial context in which they occurred. Temporally remote episodes had distinct timestamps, even if they occurred within the same spatial context. Our results suggest that days-scale hippocampal ensemble dynamics could support the formation of a mental timeline in which experienced events could be mnemonically associated or dissociated based on their temporal distance.", "author" : [ { "dropping-particle" : "", "family" : "Rubin", "given" : "Alon", "non-dropping-particle" : "", "parse-names" : false, "suffix" : "" }, { "dropping-particle" : "", "family" : "Geva", "given" : "Nitzan", "non-dropping-particle" : "", "parse-names" : false, "suffix" : "" }, { "dropping-particle" : "", "family" : "Sheintuch", "given" : "Liron", "non-dropping-particle" : "", "parse-names" : false, "suffix" : "" }, { "dropping-particle" : "", "family" : "Ziv", "given" : "Yaniv", "non-dropping-particle" : "", "parse-names" : false, "suffix" : "" } ], "container-title" : "eLife", "id" : "ITEM-1", "issued" : { "date-parts" : [ [ "2015", "12", "18" ] ] }, "title" : "Hippocampal ensemble dynamics timestamp events in long-term memory", "type" : "article-journal", "volume" : "4" }, "uris" : [ "http://www.mendeley.com/documents/?uuid=408bf896-b5a7-3850-af0f-8b21709d916b" ] } ], "mendeley" : { "formattedCitation" : "(Rubin et al., 2015)", "manualFormatting" : "(Rubin &amp; Geva et al., 2015)", "plainTextFormattedCitation" : "(Rubin et al., 2015)", "previouslyFormattedCitation" : "(Rubin et al., 2015)" }, "properties" : { "noteIndex" : 0 }, "schema" : "https://github.com/citation-style-language/schema/raw/master/csl-citation.json" }</w:instrText>
+      </w:r>
+      <w:r>
+        <w:fldChar w:fldCharType="separate"/>
+      </w:r>
+      <w:r>
+        <w:rPr>
+          <w:noProof/>
+        </w:rPr>
+        <w:t>(Rubin</w:t>
+      </w:r>
+      <w:r>
+        <w:rPr>
+          <w:noProof/>
+        </w:rPr>
+        <w:t xml:space="preserve"> &amp; Geva </w:t>
+      </w:r>
+      <w:r>
+        <w:rPr>
+          <w:noProof/>
+        </w:rPr>
+        <w:t>et al., 2015)</w:t>
+      </w:r>
+      <w:r>
+        <w:fldChar w:fldCharType="end"/>
+      </w:r>
+      <w:r>
+        <w:t xml:space="preserve"> and some unpublished data that was collec</w:t>
+      </w:r>
+      <w:r>
+        <w:t xml:space="preserve">ted by </w:t>
+      </w:r>
+      <w:proofErr w:type="spellStart"/>
+      <w:r>
+        <w:t>Nitzan</w:t>
+      </w:r>
+      <w:proofErr w:type="spellEnd"/>
+      <w:r>
+        <w:t xml:space="preserve"> </w:t>
+      </w:r>
+      <w:proofErr w:type="spellStart"/>
+      <w:r>
+        <w:t>Geva</w:t>
+      </w:r>
+      <w:proofErr w:type="spellEnd"/>
+      <w:r>
+        <w:t xml:space="preserve"> from the lab, </w:t>
+      </w:r>
+      <w:r>
+        <w:t xml:space="preserve">which </w:t>
+      </w:r>
+      <w:r>
+        <w:t>imaged</w:t>
+      </w:r>
+      <w:r>
+        <w:t>,</w:t>
+      </w:r>
+      <w:r>
+        <w:t xml:space="preserve"> using </w:t>
+      </w:r>
+      <w:r>
+        <w:t xml:space="preserve">previously described </w:t>
+      </w:r>
+      <w:r>
+        <w:t>calcium imaging</w:t>
+      </w:r>
+      <w:r>
+        <w:t xml:space="preserve"> routine </w:t>
+      </w:r>
+      <w:r>
+        <w:fldChar w:fldCharType="begin" w:fldLock="1"/>
+      </w:r>
+      <w:r>
+        <w:instrText>ADDIN CSL_CITATION { "citationItems" : [ { "id" : "ITEM-1", "itemData" : { "DOI" : "10.7554/eLife.12247", "ISSN" : "2050-084X", "abstract" : "The capacity to remember temporal relationships between different events is essential to episodic memory, but little is currently known about its underlying mechanisms. We performed time-lapse imaging of thousands of neurons over weeks in the hippocampal CA1 of mice as they repeatedly visited two distinct environments. Longitudinal analysis exposed ongoing environment-independent evolution of episodic representations, despite stable place field locations and constant remapping between the two environments. These dynamics time-stamped experienced events via neuronal ensembles that had cellular composition and activity patterns unique to specific points in time. Temporally close episodes shared a common timestamp regardless of the spatial context in which they occurred. Temporally remote episodes had distinct timestamps, even if they occurred within the same spatial context. Our results suggest that days-scale hippocampal ensemble dynamics could support the formation of a mental timeline in which experienced events could be mnemonically associated or dissociated based on their temporal distance.", "author" : [ { "dropping-particle" : "", "family" : "Rubin", "given" : "Alon", "non-dropping-particle" : "", "parse-names" : false, "suffix" : "" }, { "dropping-particle" : "", "family" : "Geva", "given" : "Nitzan", "non-dropping-particle" : "", "parse-names" : false, "suffix" : "" }, { "dropping-particle" : "", "family" : "Sheintuch", "given" : "Liron", "non-dropping-particle" : "", "parse-names" : false, "suffix" : "" }, { "dropping-particle" : "", "family" : "Ziv", "given" : "Yaniv", "non-dropping-particle" : "", "parse-names" : false, "suffix" : "" } ], "container-title" : "eLife", "id" : "ITEM-1", "issued" : { "date-parts" : [ [ "2015", "12", "18" ] ] }, "title" : "Hippocampal ensemble dynamics timestamp events in long-term memory", "type" : "article-journal", "volume" : "4" }, "uris" : [ "http://www.mendeley.com/documents/?uuid=408bf896-b5a7-3850-af0f-8b21709d916b" ] }, { "id" : "ITEM-2", "itemData" : { "DOI" : "10.1038/nn.3329", "ISBN" : "1546-1726 (Electronic)\\r1097-6256 (Linking)", "ISSN" : "1546-1726", "PMID" : "23396101", "abstract" : "Using Ca(2+) imaging in freely behaving mice that repeatedly explored a familiar environment, we tracked thousands of CA1 pyramidal cells' place fields over weeks. Place coding was dynamic, as each day the ensemble representation of this environment involved a unique subset of cells. However, cells in the \u223c15-25% overlap between any two of these subsets retained the same place fields, which sufficed to preserve an accurate spatial representation across weeks.", "author" : [ { "dropping-particle" : "", "family" : "Ziv", "given" : "Yaniv", "non-dropping-particle" : "", "parse-names" : false, "suffix" : "" }, { "dropping-particle" : "", "family" : "Burns", "given" : "Laurie D", "non-dropping-particle" : "", "parse-names" : false, "suffix" : "" }, { "dropping-particle" : "", "family" : "Cocker", "given" : "Eric D", "non-dropping-particle" : "", "parse-names" : false, "suffix" : "" }, { "dropping-particle" : "", "family" : "Hamel", "given" : "Elizabeth O", "non-dropping-particle" : "", "parse-names" : false, "suffix" : "" }, { "dropping-particle" : "", "family" : "Ghosh", "given" : "Kunal K", "non-dropping-particle" : "", "parse-names" : false, "suffix" : "" }, { "dropping-particle" : "", "family" : "Kitch", "given" : "Lacey J", "non-dropping-particle" : "", "parse-names" : false, "suffix" : "" }, { "dropping-particle" : "", "family" : "Gamal", "given" : "Abbas", "non-dropping-particle" : "El", "parse-names" : false, "suffix" : "" }, { "dropping-particle" : "", "family" : "Schnitzer", "given" : "Mark J", "non-dropping-particle" : "", "parse-names" : false, "suffix" : "" } ], "container-title" : "Nature neuroscience", "id" : "ITEM-2", "issue" : "3", "issued" : { "date-parts" : [ [ "2013" ] ] }, "page" : "264-6", "publisher" : "Nature Publishing Group", "title" : "Long-term dynamics of CA1 hippocampal place codes SOM", "type" : "article-journal", "volume" : "16" }, "uris" : [ "http://www.mendeley.com/documents/?uuid=8c0101c7-b8f7-4e92-aaf1-206d0584b54d" ] } ], "mendeley" : { "formattedCitation" : "(Rubin et al., 2015; Ziv et al., 2013)", "plainTextFormattedCitation" : "(Rubin et al., 2015; Ziv et al., 2013)" }, "properties" : { "noteIndex" : 0 }, "schema" : "https://github.com/citation-style-language/schema/raw/master/csl-citation.json" }</w:instrText>
+      </w:r>
+      <w:r>
+        <w:fldChar w:fldCharType="separate"/>
+      </w:r>
+      <w:r>
+        <w:rPr>
+          <w:noProof/>
+        </w:rPr>
+        <w:t>(Rubin et al., 2015; Ziv et al., 2013)</w:t>
+      </w:r>
+      <w:r>
+        <w:fldChar w:fldCharType="end"/>
+      </w:r>
+      <w:r>
+        <w:t>,</w:t>
+      </w:r>
+      <w:r>
+        <w:t xml:space="preserve"> hip</w:t>
+      </w:r>
+      <w:r>
+        <w:t xml:space="preserve">pocampal CA1 pyramidal cells in </w:t>
+      </w:r>
+      <w:r>
+        <w:t xml:space="preserve">freely behaving mice that repeatedly explored </w:t>
+      </w:r>
+      <w:r>
+        <w:t xml:space="preserve">one or </w:t>
+      </w:r>
+      <w:r>
+        <w:t>two familiar environments</w:t>
+      </w:r>
+      <w:r>
+        <w:t xml:space="preserve">. </w:t>
+      </w:r>
+      <w:r>
+        <w:t>Each session consisted of five</w:t>
+      </w:r>
+      <w:r>
+        <w:t xml:space="preserve"> to eight 3-min trials in one environment, and </w:t>
+      </w:r>
+      <w:r>
+        <w:t xml:space="preserve">one 3-min </w:t>
+      </w:r>
+      <w:r>
+        <w:t xml:space="preserve">bucket </w:t>
+      </w:r>
+      <w:r>
+        <w:t>trial</w:t>
+      </w:r>
+      <w:r>
+        <w:t xml:space="preserve"> before and after the session. </w:t>
+      </w:r>
+      <w:r>
+        <w:t xml:space="preserve">To maximize the perceived differences between the environments, </w:t>
+      </w:r>
+      <w:proofErr w:type="spellStart"/>
+      <w:r>
+        <w:t>Geva</w:t>
+      </w:r>
+      <w:proofErr w:type="spellEnd"/>
+      <w:r>
+        <w:t xml:space="preserve"> et al </w:t>
+      </w:r>
+      <w:r>
+        <w:t xml:space="preserve">constructed linear tracks (environments A and B) that differed in shape, floor texture, surrounding proximal and distal visual cues, odor, and flavor of the water </w:t>
+      </w:r>
+      <w:r>
+        <w:t xml:space="preserve">reward at the edges of the track. The bucket trials didn’t contain any reward. The unpublished data has the same structure per session, but contains only environment A. </w:t>
+      </w:r>
+      <w:r>
+        <w:t xml:space="preserve">the imaging data was processed </w:t>
+      </w:r>
+      <w:r>
+        <w:t xml:space="preserve">using commercial software (Mosaic, version 1.1.1b, </w:t>
+      </w:r>
+      <w:proofErr w:type="spellStart"/>
+      <w:r>
+        <w:t>Inscopix</w:t>
+      </w:r>
+      <w:proofErr w:type="spellEnd"/>
+      <w:r>
+        <w:t>) and custom MATLAB routines</w:t>
+      </w:r>
+      <w:r>
+        <w:t xml:space="preserve"> </w:t>
       </w:r>
       <w:r>
         <w:rPr>
           <w:color w:val="FF0000"/>
         </w:rPr>
-        <w:t>prepare figure for this</w:t>
-      </w:r>
-      <w:r>
-        <w:t>)</w:t>
-      </w:r>
-      <w:r>
-        <w:t>. At the edges of each track, the mice got water reward. Each trial was 3 minutes long, mice had between 5-7 trials in a session</w:t>
-      </w:r>
-      <w:r>
-        <w:t xml:space="preserve"> and a total of 5-8 </w:t>
-      </w:r>
-      <w:r>
-        <w:t>sessions</w:t>
-      </w:r>
-      <w:r>
-        <w:t xml:space="preserve"> upon 10-16 </w:t>
-      </w:r>
-      <w:r>
-        <w:t xml:space="preserve">days. </w:t>
-      </w:r>
-      <w:r>
-        <w:t>Before and after each session a bucket trial took place, where the mice only rest and didn’t get a reward.</w:t>
-      </w:r>
-      <w:r>
-        <w:t xml:space="preserve"> </w:t>
-      </w:r>
-      <w:r>
-        <w:rPr>
-          <w:color w:val="FF0000"/>
-        </w:rPr>
-        <w:t>[</w:t>
-      </w:r>
-      <w:r>
-        <w:rPr>
-          <w:color w:val="FF0000"/>
-        </w:rPr>
-        <w:t>Think</w:t>
-      </w:r>
-      <w:r>
-        <w:rPr>
-          <w:color w:val="FF0000"/>
-        </w:rPr>
-        <w:t xml:space="preserve"> of how to present that the data was taken from </w:t>
-      </w:r>
-      <w:proofErr w:type="spellStart"/>
-      <w:r>
-        <w:rPr>
-          <w:color w:val="FF0000"/>
-        </w:rPr>
-        <w:t>Nitzan’s</w:t>
-      </w:r>
-      <w:proofErr w:type="spellEnd"/>
-      <w:r>
-        <w:rPr>
-          <w:color w:val="FF0000"/>
-        </w:rPr>
-        <w:t xml:space="preserve"> experiments]</w:t>
-      </w:r>
+        <w:t>[should I say more?]</w:t>
+      </w:r>
+      <w:del w:id="2" w:author="WICC" w:date="2017-07-26T14:32:00Z">
+        <w:r>
+          <w:rPr>
+            <w:color w:val="FF0000"/>
+          </w:rPr>
+          <w:delText>.</w:delText>
+        </w:r>
+      </w:del>
     </w:p>
+    <w:bookmarkEnd w:id="1"/>
     <w:p>
       <w:r>
         <w:t xml:space="preserve">In order to find a possible pattern of neuronal activation, to be used as a feedback for the </w:t>
@@ -97,19 +220,7 @@
         <w:t xml:space="preserve">. </w:t>
       </w:r>
       <w:r>
-        <w:t>First we wanted to see,</w:t>
-      </w:r>
-      <w:r>
-        <w:t xml:space="preserve"> to </w:t>
-      </w:r>
-      <w:r>
-        <w:t>what</w:t>
-      </w:r>
-      <w:r>
-        <w:t xml:space="preserve"> extent</w:t>
-      </w:r>
-      <w:r>
-        <w:t xml:space="preserve"> </w:t>
+        <w:t xml:space="preserve">First we wanted to see, to what extent </w:t>
       </w:r>
       <w:r>
         <w:t>the activity at the edges represents</w:t>
@@ -222,7 +333,7 @@
         <w:fldChar w:fldCharType="begin" w:fldLock="1"/>
       </w:r>
       <w:r>
-        <w:instrText>ADDIN CSL_CITATION { "citationItems" : [ { "id" : "ITEM-1", "itemData" : { "author" : [ { "dropping-particle" : "", "family" : "Malvache", "given" : "Arnaud", "non-dropping-particle" : "", "parse-names" : false, "suffix" : "" }, { "dropping-particle" : "", "family" : "Reichinnek", "given" : "Susanne", "non-dropping-particle" : "", "parse-names" : false, "suffix" : "" }, { "dropping-particle" : "", "family" : "Villette", "given" : "Vincent", "non-dropping-particle" : "", "parse-names" : false, "suffix" : "" }, { "dropping-particle" : "", "family" : "Haimerl", "given" : "Caroline", "non-dropping-particle" : "", "parse-names" : false, "suffix" : "" }, { "dropping-particle" : "", "family" : "Cossart", "given" : "Rosa", "non-dropping-particle" : "", "parse-names" : false, "suffix" : "" } ], "container-title" : "Science", "id" : "ITEM-1", "issue" : "6305", "issued" : { "date-parts" : [ [ "2016" ] ] }, "title" : "Awake hippocampal reactivations project onto orthogonal neuronal assemblies", "type" : "article-journal", "volume" : "353" }, "uris" : [ "http://www.mendeley.com/documents/?uuid=afc9e612-267b-3dcc-8a1c-6a99d8336cf1" ] } ], "mendeley" : { "formattedCitation" : "(Malvache et al., 2016)", "plainTextFormattedCitation" : "(Malvache et al., 2016)" }, "properties" : { "noteIndex" : 0 }, "schema" : "https://github.com/citation-style-language/schema/raw/master/csl-citation.json" }</w:instrText>
+        <w:instrText>ADDIN CSL_CITATION { "citationItems" : [ { "id" : "ITEM-1", "itemData" : { "author" : [ { "dropping-particle" : "", "family" : "Malvache", "given" : "Arnaud", "non-dropping-particle" : "", "parse-names" : false, "suffix" : "" }, { "dropping-particle" : "", "family" : "Reichinnek", "given" : "Susanne", "non-dropping-particle" : "", "parse-names" : false, "suffix" : "" }, { "dropping-particle" : "", "family" : "Villette", "given" : "Vincent", "non-dropping-particle" : "", "parse-names" : false, "suffix" : "" }, { "dropping-particle" : "", "family" : "Haimerl", "given" : "Caroline", "non-dropping-particle" : "", "parse-names" : false, "suffix" : "" }, { "dropping-particle" : "", "family" : "Cossart", "given" : "Rosa", "non-dropping-particle" : "", "parse-names" : false, "suffix" : "" } ], "container-title" : "Science", "id" : "ITEM-1", "issue" : "6305", "issued" : { "date-parts" : [ [ "2016" ] ] }, "title" : "Awake hippocampal reactivations project onto orthogonal neuronal assemblies", "type" : "article-journal", "volume" : "353" }, "uris" : [ "http://www.mendeley.com/documents/?uuid=afc9e612-267b-3dcc-8a1c-6a99d8336cf1" ] } ], "mendeley" : { "formattedCitation" : "(Malvache et al., 2016)", "plainTextFormattedCitation" : "(Malvache et al., 2016)", "previouslyFormattedCitation" : "(Malvache et al., 2016)" }, "properties" : { "noteIndex" : 0 }, "schema" : "https://github.com/citation-style-language/schema/raw/master/csl-citation.json" }</w:instrText>
       </w:r>
       <w:r>
         <w:fldChar w:fldCharType="separate"/>
@@ -322,6 +433,7 @@
     </w:p>
     <w:p>
       <w:r>
+        <w:lastRenderedPageBreak/>
         <w:t>Next we wanted to examine the activity</w:t>
       </w:r>
       <w:r>
@@ -372,8 +484,6 @@
       <w:r>
         <w:t>.</w:t>
       </w:r>
-      <w:bookmarkStart w:id="0" w:name="_GoBack"/>
-      <w:bookmarkEnd w:id="0"/>
     </w:p>
     <w:sectPr>
       <w:pgSz w:w="12240" w:h="15840"/>
@@ -572,6 +682,104 @@
     <w:semiHidden/>
     <w:unhideWhenUsed/>
   </w:style>
+  <w:style w:type="character" w:styleId="CommentReference">
+    <w:name w:val="annotation reference"/>
+    <w:basedOn w:val="DefaultParagraphFont"/>
+    <w:uiPriority w:val="99"/>
+    <w:semiHidden/>
+    <w:unhideWhenUsed/>
+    <w:rsid w:val="005B6F15"/>
+    <w:rPr>
+      <w:sz w:val="16"/>
+      <w:szCs w:val="16"/>
+    </w:rPr>
+  </w:style>
+  <w:style w:type="paragraph" w:styleId="CommentText">
+    <w:name w:val="annotation text"/>
+    <w:basedOn w:val="Normal"/>
+    <w:link w:val="CommentTextChar"/>
+    <w:uiPriority w:val="99"/>
+    <w:semiHidden/>
+    <w:unhideWhenUsed/>
+    <w:rsid w:val="005B6F15"/>
+    <w:pPr>
+      <w:spacing w:line="240" w:lineRule="auto"/>
+    </w:pPr>
+    <w:rPr>
+      <w:sz w:val="20"/>
+      <w:szCs w:val="20"/>
+    </w:rPr>
+  </w:style>
+  <w:style w:type="character" w:customStyle="1" w:styleId="CommentTextChar">
+    <w:name w:val="Comment Text Char"/>
+    <w:basedOn w:val="DefaultParagraphFont"/>
+    <w:link w:val="CommentText"/>
+    <w:uiPriority w:val="99"/>
+    <w:semiHidden/>
+    <w:rsid w:val="005B6F15"/>
+    <w:rPr>
+      <w:sz w:val="20"/>
+      <w:szCs w:val="20"/>
+    </w:rPr>
+  </w:style>
+  <w:style w:type="paragraph" w:styleId="CommentSubject">
+    <w:name w:val="annotation subject"/>
+    <w:basedOn w:val="CommentText"/>
+    <w:next w:val="CommentText"/>
+    <w:link w:val="CommentSubjectChar"/>
+    <w:uiPriority w:val="99"/>
+    <w:semiHidden/>
+    <w:unhideWhenUsed/>
+    <w:rsid w:val="005B6F15"/>
+    <w:rPr>
+      <w:b/>
+      <w:bCs/>
+    </w:rPr>
+  </w:style>
+  <w:style w:type="character" w:customStyle="1" w:styleId="CommentSubjectChar">
+    <w:name w:val="Comment Subject Char"/>
+    <w:basedOn w:val="CommentTextChar"/>
+    <w:link w:val="CommentSubject"/>
+    <w:uiPriority w:val="99"/>
+    <w:semiHidden/>
+    <w:rsid w:val="005B6F15"/>
+    <w:rPr>
+      <w:b/>
+      <w:bCs/>
+      <w:sz w:val="20"/>
+      <w:szCs w:val="20"/>
+    </w:rPr>
+  </w:style>
+  <w:style w:type="paragraph" w:styleId="BalloonText">
+    <w:name w:val="Balloon Text"/>
+    <w:basedOn w:val="Normal"/>
+    <w:link w:val="BalloonTextChar"/>
+    <w:uiPriority w:val="99"/>
+    <w:semiHidden/>
+    <w:unhideWhenUsed/>
+    <w:rsid w:val="005B6F15"/>
+    <w:pPr>
+      <w:spacing w:after="0" w:line="240" w:lineRule="auto"/>
+    </w:pPr>
+    <w:rPr>
+      <w:rFonts w:ascii="Tahoma" w:hAnsi="Tahoma" w:cs="Tahoma"/>
+      <w:sz w:val="16"/>
+      <w:szCs w:val="16"/>
+    </w:rPr>
+  </w:style>
+  <w:style w:type="character" w:customStyle="1" w:styleId="BalloonTextChar">
+    <w:name w:val="Balloon Text Char"/>
+    <w:basedOn w:val="DefaultParagraphFont"/>
+    <w:link w:val="BalloonText"/>
+    <w:uiPriority w:val="99"/>
+    <w:semiHidden/>
+    <w:rsid w:val="005B6F15"/>
+    <w:rPr>
+      <w:rFonts w:ascii="Tahoma" w:hAnsi="Tahoma" w:cs="Tahoma"/>
+      <w:sz w:val="16"/>
+      <w:szCs w:val="16"/>
+    </w:rPr>
+  </w:style>
 </w:styles>
 </file>
 
@@ -761,6 +969,104 @@
     <w:uiPriority w:val="99"/>
     <w:semiHidden/>
     <w:unhideWhenUsed/>
+  </w:style>
+  <w:style w:type="character" w:styleId="CommentReference">
+    <w:name w:val="annotation reference"/>
+    <w:basedOn w:val="DefaultParagraphFont"/>
+    <w:uiPriority w:val="99"/>
+    <w:semiHidden/>
+    <w:unhideWhenUsed/>
+    <w:rsid w:val="005B6F15"/>
+    <w:rPr>
+      <w:sz w:val="16"/>
+      <w:szCs w:val="16"/>
+    </w:rPr>
+  </w:style>
+  <w:style w:type="paragraph" w:styleId="CommentText">
+    <w:name w:val="annotation text"/>
+    <w:basedOn w:val="Normal"/>
+    <w:link w:val="CommentTextChar"/>
+    <w:uiPriority w:val="99"/>
+    <w:semiHidden/>
+    <w:unhideWhenUsed/>
+    <w:rsid w:val="005B6F15"/>
+    <w:pPr>
+      <w:spacing w:line="240" w:lineRule="auto"/>
+    </w:pPr>
+    <w:rPr>
+      <w:sz w:val="20"/>
+      <w:szCs w:val="20"/>
+    </w:rPr>
+  </w:style>
+  <w:style w:type="character" w:customStyle="1" w:styleId="CommentTextChar">
+    <w:name w:val="Comment Text Char"/>
+    <w:basedOn w:val="DefaultParagraphFont"/>
+    <w:link w:val="CommentText"/>
+    <w:uiPriority w:val="99"/>
+    <w:semiHidden/>
+    <w:rsid w:val="005B6F15"/>
+    <w:rPr>
+      <w:sz w:val="20"/>
+      <w:szCs w:val="20"/>
+    </w:rPr>
+  </w:style>
+  <w:style w:type="paragraph" w:styleId="CommentSubject">
+    <w:name w:val="annotation subject"/>
+    <w:basedOn w:val="CommentText"/>
+    <w:next w:val="CommentText"/>
+    <w:link w:val="CommentSubjectChar"/>
+    <w:uiPriority w:val="99"/>
+    <w:semiHidden/>
+    <w:unhideWhenUsed/>
+    <w:rsid w:val="005B6F15"/>
+    <w:rPr>
+      <w:b/>
+      <w:bCs/>
+    </w:rPr>
+  </w:style>
+  <w:style w:type="character" w:customStyle="1" w:styleId="CommentSubjectChar">
+    <w:name w:val="Comment Subject Char"/>
+    <w:basedOn w:val="CommentTextChar"/>
+    <w:link w:val="CommentSubject"/>
+    <w:uiPriority w:val="99"/>
+    <w:semiHidden/>
+    <w:rsid w:val="005B6F15"/>
+    <w:rPr>
+      <w:b/>
+      <w:bCs/>
+      <w:sz w:val="20"/>
+      <w:szCs w:val="20"/>
+    </w:rPr>
+  </w:style>
+  <w:style w:type="paragraph" w:styleId="BalloonText">
+    <w:name w:val="Balloon Text"/>
+    <w:basedOn w:val="Normal"/>
+    <w:link w:val="BalloonTextChar"/>
+    <w:uiPriority w:val="99"/>
+    <w:semiHidden/>
+    <w:unhideWhenUsed/>
+    <w:rsid w:val="005B6F15"/>
+    <w:pPr>
+      <w:spacing w:after="0" w:line="240" w:lineRule="auto"/>
+    </w:pPr>
+    <w:rPr>
+      <w:rFonts w:ascii="Tahoma" w:hAnsi="Tahoma" w:cs="Tahoma"/>
+      <w:sz w:val="16"/>
+      <w:szCs w:val="16"/>
+    </w:rPr>
+  </w:style>
+  <w:style w:type="character" w:customStyle="1" w:styleId="BalloonTextChar">
+    <w:name w:val="Balloon Text Char"/>
+    <w:basedOn w:val="DefaultParagraphFont"/>
+    <w:link w:val="BalloonText"/>
+    <w:uiPriority w:val="99"/>
+    <w:semiHidden/>
+    <w:rsid w:val="005B6F15"/>
+    <w:rPr>
+      <w:rFonts w:ascii="Tahoma" w:hAnsi="Tahoma" w:cs="Tahoma"/>
+      <w:sz w:val="16"/>
+      <w:szCs w:val="16"/>
+    </w:rPr>
   </w:style>
 </w:styles>
 </file>
@@ -1055,7 +1361,7 @@
 </file>
 
 <file path=customXml/itemProps1.xml><?xml version="1.0" encoding="utf-8"?>
-<ds:datastoreItem xmlns:ds="http://schemas.openxmlformats.org/officeDocument/2006/customXml" ds:itemID="{A295D89A-EE96-475E-8C73-EFF235BA1DAC}">
+<ds:datastoreItem xmlns:ds="http://schemas.openxmlformats.org/officeDocument/2006/customXml" ds:itemID="{6FB42D15-3E93-4131-8E6D-D09A0FBCBBC0}">
   <ds:schemaRefs>
     <ds:schemaRef ds:uri="http://schemas.openxmlformats.org/officeDocument/2006/bibliography"/>
   </ds:schemaRefs>

</xml_diff>